<commit_message>
Workshop-LiveDemo Add All Test With Mock
</commit_message>
<xml_diff>
--- a/CSharp - Unit Testing/WorkShop - Academy - Live Demo/Uslovie.docx
+++ b/CSharp - Unit Testing/WorkShop - Academy - Live Demo/Uslovie.docx
@@ -1033,15 +1033,15 @@
         <w:spacing w:after="0" w:line="240" w:lineRule="auto"/>
         <w:rPr>
           <w:rFonts w:ascii="Segoe UI" w:eastAsia="Times New Roman" w:hAnsi="Segoe UI" w:cs="Segoe UI"/>
-          <w:color w:val="00B050"/>
-          <w:sz w:val="24"/>
-          <w:szCs w:val="24"/>
-        </w:rPr>
-      </w:pPr>
-      <w:r>
-        <w:rPr>
-          <w:rFonts w:ascii="Segoe UI" w:eastAsia="Times New Roman" w:hAnsi="Segoe UI" w:cs="Segoe UI"/>
-          <w:color w:val="00B050"/>
+          <w:color w:val="0070C0"/>
+          <w:sz w:val="24"/>
+          <w:szCs w:val="24"/>
+        </w:rPr>
+      </w:pPr>
+      <w:r>
+        <w:rPr>
+          <w:rFonts w:ascii="Segoe UI" w:eastAsia="Times New Roman" w:hAnsi="Segoe UI" w:cs="Segoe UI"/>
+          <w:color w:val="0070C0"/>
           <w:sz w:val="24"/>
           <w:szCs w:val="24"/>
         </w:rPr>
@@ -1050,7 +1050,7 @@
       <w:r>
         <w:rPr>
           <w:rFonts w:ascii="Consolas" w:eastAsia="Times New Roman" w:hAnsi="Consolas" w:cs="Consolas"/>
-          <w:color w:val="00B050"/>
+          <w:color w:val="0070C0"/>
           <w:sz w:val="20"/>
         </w:rPr>
         <w:t>ArgumentException</w:t>
@@ -1058,7 +1058,7 @@
       <w:r>
         <w:rPr>
           <w:rFonts w:ascii="Segoe UI" w:eastAsia="Times New Roman" w:hAnsi="Segoe UI" w:cs="Segoe UI"/>
-          <w:color w:val="00B050"/>
+          <w:color w:val="0070C0"/>
           <w:sz w:val="24"/>
           <w:szCs w:val="24"/>
         </w:rPr>
@@ -1074,15 +1074,15 @@
         <w:spacing w:before="240" w:after="240" w:line="240" w:lineRule="auto"/>
         <w:rPr>
           <w:rFonts w:ascii="Segoe UI" w:eastAsia="Times New Roman" w:hAnsi="Segoe UI" w:cs="Segoe UI"/>
-          <w:color w:val="00B050"/>
-          <w:sz w:val="24"/>
-          <w:szCs w:val="24"/>
-        </w:rPr>
-      </w:pPr>
-      <w:r>
-        <w:rPr>
-          <w:rFonts w:ascii="Segoe UI" w:eastAsia="Times New Roman" w:hAnsi="Segoe UI" w:cs="Segoe UI"/>
-          <w:color w:val="00B050"/>
+          <w:color w:val="0070C0"/>
+          <w:sz w:val="24"/>
+          <w:szCs w:val="24"/>
+        </w:rPr>
+      </w:pPr>
+      <w:r>
+        <w:rPr>
+          <w:rFonts w:ascii="Segoe UI" w:eastAsia="Times New Roman" w:hAnsi="Segoe UI" w:cs="Segoe UI"/>
+          <w:color w:val="0070C0"/>
           <w:sz w:val="24"/>
           <w:szCs w:val="24"/>
         </w:rPr>
@@ -1098,15 +1098,15 @@
         <w:spacing w:before="240" w:after="240" w:line="240" w:lineRule="auto"/>
         <w:rPr>
           <w:rFonts w:ascii="Segoe UI" w:eastAsia="Times New Roman" w:hAnsi="Segoe UI" w:cs="Segoe UI"/>
-          <w:color w:val="00B050"/>
-          <w:sz w:val="24"/>
-          <w:szCs w:val="24"/>
-        </w:rPr>
-      </w:pPr>
-      <w:r>
-        <w:rPr>
-          <w:rFonts w:ascii="Segoe UI" w:eastAsia="Times New Roman" w:hAnsi="Segoe UI" w:cs="Segoe UI"/>
-          <w:color w:val="00B050"/>
+          <w:color w:val="0070C0"/>
+          <w:sz w:val="24"/>
+          <w:szCs w:val="24"/>
+        </w:rPr>
+      </w:pPr>
+      <w:r>
+        <w:rPr>
+          <w:rFonts w:ascii="Segoe UI" w:eastAsia="Times New Roman" w:hAnsi="Segoe UI" w:cs="Segoe UI"/>
+          <w:color w:val="0070C0"/>
           <w:sz w:val="24"/>
           <w:szCs w:val="24"/>
         </w:rPr>
@@ -1122,7 +1122,7 @@
         <w:spacing w:before="240" w:after="240" w:line="240" w:lineRule="auto"/>
         <w:rPr>
           <w:rFonts w:ascii="Segoe UI" w:eastAsia="Times New Roman" w:hAnsi="Segoe UI" w:cs="Segoe UI"/>
-          <w:color w:val="00B050"/>
+          <w:color w:val="0070C0"/>
           <w:sz w:val="24"/>
           <w:szCs w:val="24"/>
         </w:rPr>
@@ -1132,7 +1132,7 @@
           <w:rFonts w:ascii="Segoe UI" w:eastAsia="Times New Roman" w:hAnsi="Segoe UI" w:cs="Segoe UI"/>
           <w:b/>
           <w:bCs/>
-          <w:color w:val="00B050"/>
+          <w:color w:val="0070C0"/>
           <w:sz w:val="24"/>
           <w:szCs w:val="24"/>
         </w:rPr>
@@ -1141,7 +1141,7 @@
       <w:r>
         <w:rPr>
           <w:rFonts w:ascii="Segoe UI" w:eastAsia="Times New Roman" w:hAnsi="Segoe UI" w:cs="Segoe UI"/>
-          <w:color w:val="00B050"/>
+          <w:color w:val="0070C0"/>
           <w:sz w:val="24"/>
           <w:szCs w:val="24"/>
         </w:rPr>
@@ -1325,15 +1325,15 @@
         <w:spacing w:after="0" w:line="240" w:lineRule="auto"/>
         <w:rPr>
           <w:rFonts w:ascii="Segoe UI" w:eastAsia="Times New Roman" w:hAnsi="Segoe UI" w:cs="Segoe UI"/>
-          <w:color w:val="333333"/>
-          <w:sz w:val="24"/>
-          <w:szCs w:val="24"/>
-        </w:rPr>
-      </w:pPr>
-      <w:r>
-        <w:rPr>
-          <w:rFonts w:ascii="Segoe UI" w:eastAsia="Times New Roman" w:hAnsi="Segoe UI" w:cs="Segoe UI"/>
-          <w:color w:val="333333"/>
+          <w:color w:val="0070C0"/>
+          <w:sz w:val="24"/>
+          <w:szCs w:val="24"/>
+        </w:rPr>
+      </w:pPr>
+      <w:r>
+        <w:rPr>
+          <w:rFonts w:ascii="Segoe UI" w:eastAsia="Times New Roman" w:hAnsi="Segoe UI" w:cs="Segoe UI"/>
+          <w:color w:val="0070C0"/>
           <w:sz w:val="24"/>
           <w:szCs w:val="24"/>
         </w:rPr>
@@ -1342,7 +1342,7 @@
       <w:r>
         <w:rPr>
           <w:rFonts w:ascii="Consolas" w:eastAsia="Times New Roman" w:hAnsi="Consolas" w:cs="Consolas"/>
-          <w:color w:val="333333"/>
+          <w:color w:val="0070C0"/>
           <w:sz w:val="20"/>
         </w:rPr>
         <w:t>ArgumentNullException</w:t>
@@ -1350,7 +1350,7 @@
       <w:r>
         <w:rPr>
           <w:rFonts w:ascii="Segoe UI" w:eastAsia="Times New Roman" w:hAnsi="Segoe UI" w:cs="Segoe UI"/>
-          <w:color w:val="333333"/>
+          <w:color w:val="0070C0"/>
           <w:sz w:val="24"/>
           <w:szCs w:val="24"/>
         </w:rPr>
@@ -1366,15 +1366,15 @@
         <w:spacing w:before="240" w:after="240" w:line="240" w:lineRule="auto"/>
         <w:rPr>
           <w:rFonts w:ascii="Segoe UI" w:eastAsia="Times New Roman" w:hAnsi="Segoe UI" w:cs="Segoe UI"/>
-          <w:color w:val="333333"/>
-          <w:sz w:val="24"/>
-          <w:szCs w:val="24"/>
-        </w:rPr>
-      </w:pPr>
-      <w:r>
-        <w:rPr>
-          <w:rFonts w:ascii="Segoe UI" w:eastAsia="Times New Roman" w:hAnsi="Segoe UI" w:cs="Segoe UI"/>
-          <w:color w:val="333333"/>
+          <w:color w:val="0070C0"/>
+          <w:sz w:val="24"/>
+          <w:szCs w:val="24"/>
+        </w:rPr>
+      </w:pPr>
+      <w:r>
+        <w:rPr>
+          <w:rFonts w:ascii="Segoe UI" w:eastAsia="Times New Roman" w:hAnsi="Segoe UI" w:cs="Segoe UI"/>
+          <w:color w:val="0070C0"/>
           <w:sz w:val="24"/>
           <w:szCs w:val="24"/>
         </w:rPr>
@@ -1390,7 +1390,7 @@
         <w:spacing w:before="100" w:beforeAutospacing="1" w:after="100" w:afterAutospacing="1" w:line="240" w:lineRule="auto"/>
         <w:rPr>
           <w:rFonts w:ascii="Segoe UI" w:eastAsia="Times New Roman" w:hAnsi="Segoe UI" w:cs="Segoe UI"/>
-          <w:color w:val="333333"/>
+          <w:color w:val="0070C0"/>
           <w:sz w:val="24"/>
           <w:szCs w:val="24"/>
         </w:rPr>
@@ -1400,7 +1400,7 @@
           <w:rFonts w:ascii="Segoe UI" w:eastAsia="Times New Roman" w:hAnsi="Segoe UI" w:cs="Segoe UI"/>
           <w:b/>
           <w:bCs/>
-          <w:color w:val="333333"/>
+          <w:color w:val="0070C0"/>
           <w:sz w:val="24"/>
           <w:szCs w:val="24"/>
         </w:rPr>
@@ -1409,7 +1409,7 @@
       <w:r>
         <w:rPr>
           <w:rFonts w:ascii="Segoe UI" w:eastAsia="Times New Roman" w:hAnsi="Segoe UI" w:cs="Segoe UI"/>
-          <w:color w:val="333333"/>
+          <w:color w:val="0070C0"/>
           <w:sz w:val="24"/>
           <w:szCs w:val="24"/>
         </w:rPr>
@@ -1451,15 +1451,15 @@
         <w:spacing w:after="0" w:line="240" w:lineRule="auto"/>
         <w:rPr>
           <w:rFonts w:ascii="Segoe UI" w:eastAsia="Times New Roman" w:hAnsi="Segoe UI" w:cs="Segoe UI"/>
-          <w:color w:val="333333"/>
-          <w:sz w:val="24"/>
-          <w:szCs w:val="24"/>
-        </w:rPr>
-      </w:pPr>
-      <w:r>
-        <w:rPr>
-          <w:rFonts w:ascii="Segoe UI" w:eastAsia="Times New Roman" w:hAnsi="Segoe UI" w:cs="Segoe UI"/>
-          <w:color w:val="333333"/>
+          <w:color w:val="0070C0"/>
+          <w:sz w:val="24"/>
+          <w:szCs w:val="24"/>
+        </w:rPr>
+      </w:pPr>
+      <w:r>
+        <w:rPr>
+          <w:rFonts w:ascii="Segoe UI" w:eastAsia="Times New Roman" w:hAnsi="Segoe UI" w:cs="Segoe UI"/>
+          <w:color w:val="0070C0"/>
           <w:sz w:val="24"/>
           <w:szCs w:val="24"/>
         </w:rPr>
@@ -1468,7 +1468,7 @@
       <w:r>
         <w:rPr>
           <w:rFonts w:ascii="Consolas" w:eastAsia="Times New Roman" w:hAnsi="Consolas" w:cs="Consolas"/>
-          <w:color w:val="333333"/>
+          <w:color w:val="0070C0"/>
           <w:sz w:val="20"/>
         </w:rPr>
         <w:t>ArgumentException</w:t>
@@ -1476,7 +1476,7 @@
       <w:r>
         <w:rPr>
           <w:rFonts w:ascii="Segoe UI" w:eastAsia="Times New Roman" w:hAnsi="Segoe UI" w:cs="Segoe UI"/>
-          <w:color w:val="333333"/>
+          <w:color w:val="0070C0"/>
           <w:sz w:val="24"/>
           <w:szCs w:val="24"/>
         </w:rPr>
@@ -1492,15 +1492,15 @@
         <w:spacing w:before="240" w:after="240" w:line="240" w:lineRule="auto"/>
         <w:rPr>
           <w:rFonts w:ascii="Segoe UI" w:eastAsia="Times New Roman" w:hAnsi="Segoe UI" w:cs="Segoe UI"/>
-          <w:color w:val="333333"/>
-          <w:sz w:val="24"/>
-          <w:szCs w:val="24"/>
-        </w:rPr>
-      </w:pPr>
-      <w:r>
-        <w:rPr>
-          <w:rFonts w:ascii="Segoe UI" w:eastAsia="Times New Roman" w:hAnsi="Segoe UI" w:cs="Segoe UI"/>
-          <w:color w:val="333333"/>
+          <w:color w:val="0070C0"/>
+          <w:sz w:val="24"/>
+          <w:szCs w:val="24"/>
+        </w:rPr>
+      </w:pPr>
+      <w:r>
+        <w:rPr>
+          <w:rFonts w:ascii="Segoe UI" w:eastAsia="Times New Roman" w:hAnsi="Segoe UI" w:cs="Segoe UI"/>
+          <w:color w:val="0070C0"/>
           <w:sz w:val="24"/>
           <w:szCs w:val="24"/>
         </w:rPr>
@@ -1516,15 +1516,15 @@
         <w:spacing w:before="240" w:after="240" w:line="240" w:lineRule="auto"/>
         <w:rPr>
           <w:rFonts w:ascii="Segoe UI" w:eastAsia="Times New Roman" w:hAnsi="Segoe UI" w:cs="Segoe UI"/>
-          <w:color w:val="333333"/>
-          <w:sz w:val="24"/>
-          <w:szCs w:val="24"/>
-        </w:rPr>
-      </w:pPr>
-      <w:r>
-        <w:rPr>
-          <w:rFonts w:ascii="Segoe UI" w:eastAsia="Times New Roman" w:hAnsi="Segoe UI" w:cs="Segoe UI"/>
-          <w:color w:val="333333"/>
+          <w:color w:val="0070C0"/>
+          <w:sz w:val="24"/>
+          <w:szCs w:val="24"/>
+        </w:rPr>
+      </w:pPr>
+      <w:r>
+        <w:rPr>
+          <w:rFonts w:ascii="Segoe UI" w:eastAsia="Times New Roman" w:hAnsi="Segoe UI" w:cs="Segoe UI"/>
+          <w:color w:val="0070C0"/>
           <w:sz w:val="24"/>
           <w:szCs w:val="24"/>
         </w:rPr>
@@ -1540,7 +1540,7 @@
         <w:spacing w:before="240" w:after="240" w:line="240" w:lineRule="auto"/>
         <w:rPr>
           <w:rFonts w:ascii="Segoe UI" w:eastAsia="Times New Roman" w:hAnsi="Segoe UI" w:cs="Segoe UI"/>
-          <w:color w:val="333333"/>
+          <w:color w:val="0070C0"/>
           <w:sz w:val="24"/>
           <w:szCs w:val="24"/>
         </w:rPr>
@@ -1550,7 +1550,7 @@
           <w:rFonts w:ascii="Segoe UI" w:eastAsia="Times New Roman" w:hAnsi="Segoe UI" w:cs="Segoe UI"/>
           <w:b/>
           <w:bCs/>
-          <w:color w:val="333333"/>
+          <w:color w:val="0070C0"/>
           <w:sz w:val="24"/>
           <w:szCs w:val="24"/>
         </w:rPr>
@@ -1559,7 +1559,7 @@
       <w:r>
         <w:rPr>
           <w:rFonts w:ascii="Segoe UI" w:eastAsia="Times New Roman" w:hAnsi="Segoe UI" w:cs="Segoe UI"/>
-          <w:color w:val="333333"/>
+          <w:color w:val="0070C0"/>
           <w:sz w:val="24"/>
           <w:szCs w:val="24"/>
         </w:rPr>
@@ -1626,15 +1626,15 @@
         <w:spacing w:after="0" w:line="240" w:lineRule="auto"/>
         <w:rPr>
           <w:rFonts w:ascii="Segoe UI" w:eastAsia="Times New Roman" w:hAnsi="Segoe UI" w:cs="Segoe UI"/>
-          <w:color w:val="333333"/>
-          <w:sz w:val="24"/>
-          <w:szCs w:val="24"/>
-        </w:rPr>
-      </w:pPr>
-      <w:r>
-        <w:rPr>
-          <w:rFonts w:ascii="Segoe UI" w:eastAsia="Times New Roman" w:hAnsi="Segoe UI" w:cs="Segoe UI"/>
-          <w:color w:val="333333"/>
+          <w:color w:val="0070C0"/>
+          <w:sz w:val="24"/>
+          <w:szCs w:val="24"/>
+        </w:rPr>
+      </w:pPr>
+      <w:r>
+        <w:rPr>
+          <w:rFonts w:ascii="Segoe UI" w:eastAsia="Times New Roman" w:hAnsi="Segoe UI" w:cs="Segoe UI"/>
+          <w:color w:val="0070C0"/>
           <w:sz w:val="24"/>
           <w:szCs w:val="24"/>
         </w:rPr>
@@ -1643,7 +1643,7 @@
       <w:r>
         <w:rPr>
           <w:rFonts w:ascii="Consolas" w:eastAsia="Times New Roman" w:hAnsi="Consolas" w:cs="Consolas"/>
-          <w:color w:val="333333"/>
+          <w:color w:val="0070C0"/>
           <w:sz w:val="20"/>
         </w:rPr>
         <w:t>ArgumentNullException</w:t>
@@ -1651,7 +1651,7 @@
       <w:r>
         <w:rPr>
           <w:rFonts w:ascii="Segoe UI" w:eastAsia="Times New Roman" w:hAnsi="Segoe UI" w:cs="Segoe UI"/>
-          <w:color w:val="333333"/>
+          <w:color w:val="0070C0"/>
           <w:sz w:val="24"/>
           <w:szCs w:val="24"/>
         </w:rPr>
@@ -1667,15 +1667,15 @@
         <w:spacing w:before="240" w:after="240" w:line="240" w:lineRule="auto"/>
         <w:rPr>
           <w:rFonts w:ascii="Segoe UI" w:eastAsia="Times New Roman" w:hAnsi="Segoe UI" w:cs="Segoe UI"/>
-          <w:color w:val="333333"/>
-          <w:sz w:val="24"/>
-          <w:szCs w:val="24"/>
-        </w:rPr>
-      </w:pPr>
-      <w:r>
-        <w:rPr>
-          <w:rFonts w:ascii="Segoe UI" w:eastAsia="Times New Roman" w:hAnsi="Segoe UI" w:cs="Segoe UI"/>
-          <w:color w:val="333333"/>
+          <w:color w:val="0070C0"/>
+          <w:sz w:val="24"/>
+          <w:szCs w:val="24"/>
+        </w:rPr>
+      </w:pPr>
+      <w:r>
+        <w:rPr>
+          <w:rFonts w:ascii="Segoe UI" w:eastAsia="Times New Roman" w:hAnsi="Segoe UI" w:cs="Segoe UI"/>
+          <w:color w:val="0070C0"/>
           <w:sz w:val="24"/>
           <w:szCs w:val="24"/>
         </w:rPr>
@@ -1717,15 +1717,15 @@
         <w:spacing w:after="0" w:line="240" w:lineRule="auto"/>
         <w:rPr>
           <w:rFonts w:ascii="Segoe UI" w:eastAsia="Times New Roman" w:hAnsi="Segoe UI" w:cs="Segoe UI"/>
-          <w:color w:val="333333"/>
-          <w:sz w:val="24"/>
-          <w:szCs w:val="24"/>
-        </w:rPr>
-      </w:pPr>
-      <w:r>
-        <w:rPr>
-          <w:rFonts w:ascii="Segoe UI" w:eastAsia="Times New Roman" w:hAnsi="Segoe UI" w:cs="Segoe UI"/>
-          <w:color w:val="333333"/>
+          <w:color w:val="0070C0"/>
+          <w:sz w:val="24"/>
+          <w:szCs w:val="24"/>
+        </w:rPr>
+      </w:pPr>
+      <w:r>
+        <w:rPr>
+          <w:rFonts w:ascii="Segoe UI" w:eastAsia="Times New Roman" w:hAnsi="Segoe UI" w:cs="Segoe UI"/>
+          <w:color w:val="0070C0"/>
           <w:sz w:val="24"/>
           <w:szCs w:val="24"/>
         </w:rPr>
@@ -1734,7 +1734,7 @@
       <w:r>
         <w:rPr>
           <w:rFonts w:ascii="Consolas" w:eastAsia="Times New Roman" w:hAnsi="Consolas" w:cs="Consolas"/>
-          <w:color w:val="333333"/>
+          <w:color w:val="0070C0"/>
           <w:sz w:val="20"/>
         </w:rPr>
         <w:t>ArgumentException</w:t>
@@ -1742,7 +1742,7 @@
       <w:r>
         <w:rPr>
           <w:rFonts w:ascii="Segoe UI" w:eastAsia="Times New Roman" w:hAnsi="Segoe UI" w:cs="Segoe UI"/>
-          <w:color w:val="333333"/>
+          <w:color w:val="0070C0"/>
           <w:sz w:val="24"/>
           <w:szCs w:val="24"/>
         </w:rPr>
@@ -1758,15 +1758,15 @@
         <w:spacing w:before="240" w:after="240" w:line="240" w:lineRule="auto"/>
         <w:rPr>
           <w:rFonts w:ascii="Segoe UI" w:eastAsia="Times New Roman" w:hAnsi="Segoe UI" w:cs="Segoe UI"/>
-          <w:color w:val="333333"/>
-          <w:sz w:val="24"/>
-          <w:szCs w:val="24"/>
-        </w:rPr>
-      </w:pPr>
-      <w:r>
-        <w:rPr>
-          <w:rFonts w:ascii="Segoe UI" w:eastAsia="Times New Roman" w:hAnsi="Segoe UI" w:cs="Segoe UI"/>
-          <w:color w:val="333333"/>
+          <w:color w:val="0070C0"/>
+          <w:sz w:val="24"/>
+          <w:szCs w:val="24"/>
+        </w:rPr>
+      </w:pPr>
+      <w:r>
+        <w:rPr>
+          <w:rFonts w:ascii="Segoe UI" w:eastAsia="Times New Roman" w:hAnsi="Segoe UI" w:cs="Segoe UI"/>
+          <w:color w:val="0070C0"/>
           <w:sz w:val="24"/>
           <w:szCs w:val="24"/>
         </w:rPr>
@@ -1782,15 +1782,15 @@
         <w:spacing w:before="240" w:after="240" w:line="240" w:lineRule="auto"/>
         <w:rPr>
           <w:rFonts w:ascii="Segoe UI" w:eastAsia="Times New Roman" w:hAnsi="Segoe UI" w:cs="Segoe UI"/>
-          <w:color w:val="333333"/>
-          <w:sz w:val="24"/>
-          <w:szCs w:val="24"/>
-        </w:rPr>
-      </w:pPr>
-      <w:r>
-        <w:rPr>
-          <w:rFonts w:ascii="Segoe UI" w:eastAsia="Times New Roman" w:hAnsi="Segoe UI" w:cs="Segoe UI"/>
-          <w:color w:val="333333"/>
+          <w:color w:val="0070C0"/>
+          <w:sz w:val="24"/>
+          <w:szCs w:val="24"/>
+        </w:rPr>
+      </w:pPr>
+      <w:r>
+        <w:rPr>
+          <w:rFonts w:ascii="Segoe UI" w:eastAsia="Times New Roman" w:hAnsi="Segoe UI" w:cs="Segoe UI"/>
+          <w:color w:val="0070C0"/>
           <w:sz w:val="24"/>
           <w:szCs w:val="24"/>
         </w:rPr>

</xml_diff>